<commit_message>
Documentatie + diagrammen refined
</commit_message>
<xml_diff>
--- a/Documentatie/Project Bibliotheekapplicatie Fais & Yass Versie 1.4.docx
+++ b/Documentatie/Project Bibliotheekapplicatie Fais & Yass Versie 1.4.docx
@@ -2719,10 +2719,10 @@
           <w:noProof/>
         </w:rPr>
         <w:drawing>
-          <wp:inline distT="0" distB="0" distL="0" distR="0" wp14:anchorId="1CE1BC41" wp14:editId="2FB77718">
-            <wp:extent cx="5760720" cy="4206875"/>
-            <wp:effectExtent l="0" t="0" r="0" b="3175"/>
-            <wp:docPr id="6" name="Afbeelding 6" descr="Afbeelding met diagram&#10;&#10;Automatisch gegenereerde beschrijving"/>
+          <wp:inline distT="0" distB="0" distL="0" distR="0" wp14:anchorId="33BC02E7" wp14:editId="5C32ECBC">
+            <wp:extent cx="5201873" cy="4314825"/>
+            <wp:effectExtent l="0" t="0" r="0" b="0"/>
+            <wp:docPr id="11" name="Afbeelding 11" descr="Afbeelding met tekst, ontvangst, schermopname&#10;&#10;Automatisch gegenereerde beschrijving"/>
             <wp:cNvGraphicFramePr>
               <a:graphicFrameLocks xmlns:a="http://schemas.openxmlformats.org/drawingml/2006/main" noChangeAspect="1"/>
             </wp:cNvGraphicFramePr>
@@ -2730,7 +2730,7 @@
               <a:graphicData uri="http://schemas.openxmlformats.org/drawingml/2006/picture">
                 <pic:pic xmlns:pic="http://schemas.openxmlformats.org/drawingml/2006/picture">
                   <pic:nvPicPr>
-                    <pic:cNvPr id="6" name="Afbeelding 6" descr="Afbeelding met diagram&#10;&#10;Automatisch gegenereerde beschrijving"/>
+                    <pic:cNvPr id="11" name="Afbeelding 11" descr="Afbeelding met tekst, ontvangst, schermopname&#10;&#10;Automatisch gegenereerde beschrijving"/>
                     <pic:cNvPicPr>
                       <a:picLocks noChangeAspect="1" noChangeArrowheads="1"/>
                     </pic:cNvPicPr>
@@ -2751,7 +2751,7 @@
                   <pic:spPr bwMode="auto">
                     <a:xfrm>
                       <a:off x="0" y="0"/>
-                      <a:ext cx="5760720" cy="4206875"/>
+                      <a:ext cx="5203613" cy="4316268"/>
                     </a:xfrm>
                     <a:prstGeom prst="rect">
                       <a:avLst/>

</xml_diff>